<commit_message>
Added to Code Review
</commit_message>
<xml_diff>
--- a/Stage 5/CodeReview.docx
+++ b/Stage 5/CodeReview.docx
@@ -427,7 +427,65 @@
           <w:color w:val="000000"/>
           <w:lang w:eastAsia="en-GB"/>
         </w:rPr>
-        <w:t xml:space="preserve">Our design methodology dictates that are workflow is as seamless as possible. Our main repository contains a sub module. This sub module has our Gradle repository inside it which acts as a wrapper for our Java application. The reason we have done is so that we can use pipelines to continuously run JUnit tests whenever we push to our branch. This will result in code which is robust and as we are using test driven development (writing tests before we program the functionality), it will decrease the chances of bugs even more. A virtual machine is spawned inside our repository which runs the tests and the screenshot below shows information about the status of these tests. These reports are very helpful in continuously finding bugs in our </w:t>
+        <w:t xml:space="preserve">Our design methodology dictates that are workflow is as seamless as possible. Our main repository contains a sub module. This sub module has our Gradle repository inside it which acts as a wrapper for our Java application. The reason we have done is so that we can use pipelines to continuously </w:t>
+      </w:r>
+      <w:r>
+        <w:rPr>
+          <w:rFonts w:eastAsia="Times New Roman" w:cstheme="minorHAnsi"/>
+          <w:color w:val="000000"/>
+          <w:lang w:eastAsia="en-GB"/>
+        </w:rPr>
+        <w:t>build and test our additional changes we push or merge to out master branch</w:t>
+      </w:r>
+      <w:r>
+        <w:rPr>
+          <w:rFonts w:eastAsia="Times New Roman" w:cstheme="minorHAnsi"/>
+          <w:color w:val="000000"/>
+          <w:lang w:eastAsia="en-GB"/>
+        </w:rPr>
+        <w:t xml:space="preserve">. </w:t>
+      </w:r>
+      <w:r>
+        <w:rPr>
+          <w:rFonts w:eastAsia="Times New Roman" w:cstheme="minorHAnsi"/>
+          <w:color w:val="000000"/>
+          <w:lang w:eastAsia="en-GB"/>
+        </w:rPr>
+        <w:t>This automates our testing and makes our software development cycle more efficient</w:t>
+      </w:r>
+      <w:r>
+        <w:rPr>
+          <w:rFonts w:eastAsia="Times New Roman" w:cstheme="minorHAnsi"/>
+          <w:color w:val="000000"/>
+          <w:lang w:eastAsia="en-GB"/>
+        </w:rPr>
+        <w:t xml:space="preserve">. A </w:t>
+      </w:r>
+      <w:r>
+        <w:rPr>
+          <w:rFonts w:eastAsia="Times New Roman" w:cstheme="minorHAnsi"/>
+          <w:color w:val="000000"/>
+          <w:lang w:eastAsia="en-GB"/>
+        </w:rPr>
+        <w:t xml:space="preserve">docker container </w:t>
+      </w:r>
+      <w:r>
+        <w:rPr>
+          <w:rFonts w:eastAsia="Times New Roman" w:cstheme="minorHAnsi"/>
+          <w:color w:val="000000"/>
+          <w:lang w:eastAsia="en-GB"/>
+        </w:rPr>
+        <w:t>is spawned inside our repository which run</w:t>
+      </w:r>
+      <w:bookmarkStart w:id="0" w:name="_GoBack"/>
+      <w:bookmarkEnd w:id="0"/>
+      <w:r>
+        <w:rPr>
+          <w:rFonts w:eastAsia="Times New Roman" w:cstheme="minorHAnsi"/>
+          <w:color w:val="000000"/>
+          <w:lang w:eastAsia="en-GB"/>
+        </w:rPr>
+        <w:t xml:space="preserve">s the tests and the screenshot below shows information about the status of these tests. These reports are very helpful in continuously finding bugs in our </w:t>
       </w:r>
       <w:r>
         <w:rPr>
@@ -436,6 +494,14 @@
           <w:lang w:eastAsia="en-GB"/>
         </w:rPr>
         <w:t>software development cycle</w:t>
+      </w:r>
+      <w:r>
+        <w:rPr>
+          <w:rFonts w:eastAsia="Times New Roman" w:cstheme="minorHAnsi"/>
+          <w:color w:val="000000"/>
+          <w:lang w:eastAsia="en-GB"/>
+        </w:rPr>
+        <w:t xml:space="preserve"> as well</w:t>
       </w:r>
       <w:r>
         <w:rPr>
@@ -521,8 +587,6 @@
           <w:lang w:eastAsia="en-GB"/>
         </w:rPr>
       </w:pPr>
-      <w:bookmarkStart w:id="0" w:name="_GoBack"/>
-      <w:bookmarkEnd w:id="0"/>
     </w:p>
     <w:sectPr>
       <w:pgSz w:w="11900" w:h="16840"/>

</xml_diff>